<commit_message>
Collated features, removed most artifacting on NRS labels
</commit_message>
<xml_diff>
--- a/templates/crs-labels/0-0.docx
+++ b/templates/crs-labels/0-0.docx
@@ -36,7 +36,7 @@
                 <w:noProof/>
                 <w:lang w:val="en-GB" w:eastAsia="en-GB"/>
               </w:rPr>
-              <w:pict w14:anchorId="6318EC62">
+              <w:pict w14:anchorId="2EE71F33">
                 <v:shapetype id="_x0000_t75" coordsize="21600,21600" o:spt="75" o:preferrelative="t" path="m@4@5l@4@11@9@11@9@5xe" filled="f" stroked="f">
                   <v:stroke joinstyle="miter"/>
                   <v:formulas>
@@ -56,8 +56,8 @@
                   <v:path o:extrusionok="f" gradientshapeok="t" o:connecttype="rect"/>
                   <o:lock v:ext="edit" aspectratio="t"/>
                 </v:shapetype>
-                <v:shape id="Picture 1" o:spid="_x0000_i1025" type="#_x0000_t75" alt="Crucial_Rug_Store_Label-Graphic-20" style="width:160.5pt;height:210.75pt;visibility:visible">
-                  <v:imagedata r:id="rId5" o:title="Crucial_Rug_Store_Label-Graphic-20"/>
+                <v:shape id="Picture 1" o:spid="_x0000_i1027" type="#_x0000_t75" style="width:158.7pt;height:207.85pt;visibility:visible;mso-wrap-style:square">
+                  <v:imagedata r:id="rId5" o:title=""/>
                 </v:shape>
               </w:pict>
             </w:r>

</xml_diff>